<commit_message>
final version : rezumate 1 pag EN,RO
</commit_message>
<xml_diff>
--- a/doc/1Pag_EN.docx
+++ b/doc/1Pag_EN.docx
@@ -130,8 +130,6 @@
         </w:rPr>
         <w:t>Computers and Information Technology</w:t>
       </w:r>
-      <w:bookmarkStart w:id="0" w:name="_GoBack"/>
-      <w:bookmarkEnd w:id="0"/>
     </w:p>
     <w:p>
       <w:pPr>
@@ -584,16 +582,7 @@
           <w:color w:val="000000"/>
           <w:shd w:val="clear" w:color="auto" w:fill="FFFFFF"/>
         </w:rPr>
-        <w:t>copied</w:t>
-      </w:r>
-      <w:r>
-        <w:rPr>
-          <w:rStyle w:val="apple-style-span"/>
-          <w:rFonts w:ascii="Times New Roman" w:hAnsi="Times New Roman" w:cs="Times New Roman"/>
-          <w:color w:val="000000"/>
-          <w:shd w:val="clear" w:color="auto" w:fill="FFFFFF"/>
-        </w:rPr>
-        <w:t xml:space="preserve"> </w:t>
+        <w:t xml:space="preserve">copied </w:t>
       </w:r>
       <w:r>
         <w:rPr>
@@ -656,8 +645,19 @@
           <w:color w:val="000000"/>
           <w:shd w:val="clear" w:color="auto" w:fill="FFFFFF"/>
         </w:rPr>
-        <w:t xml:space="preserve"> of the system is described in Figure 1</w:t>
-      </w:r>
+        <w:t xml:space="preserve"> of the system is described in </w:t>
+      </w:r>
+      <w:r>
+        <w:rPr>
+          <w:rStyle w:val="apple-style-span"/>
+          <w:rFonts w:ascii="Times New Roman" w:hAnsi="Times New Roman" w:cs="Times New Roman"/>
+          <w:color w:val="000000"/>
+          <w:shd w:val="clear" w:color="auto" w:fill="FFFFFF"/>
+        </w:rPr>
+        <w:t>the below figure</w:t>
+      </w:r>
+      <w:bookmarkStart w:id="0" w:name="_GoBack"/>
+      <w:bookmarkEnd w:id="0"/>
       <w:r>
         <w:rPr>
           <w:rStyle w:val="apple-style-span"/>
@@ -778,15 +778,7 @@
           <w:rFonts w:ascii="Times New Roman" w:hAnsi="Times New Roman" w:cs="Times New Roman"/>
           <w:color w:val="000000"/>
         </w:rPr>
-        <w:t>as Prolog clauses</w:t>
-      </w:r>
-      <w:r>
-        <w:rPr>
-          <w:rStyle w:val="apple-style-span"/>
-          <w:rFonts w:ascii="Times New Roman" w:hAnsi="Times New Roman" w:cs="Times New Roman"/>
-          <w:color w:val="000000"/>
-        </w:rPr>
-        <w:t xml:space="preserve"> </w:t>
+        <w:t xml:space="preserve">as Prolog clauses </w:t>
       </w:r>
       <w:r>
         <w:rPr>
@@ -818,15 +810,7 @@
           <w:rFonts w:ascii="Times New Roman" w:hAnsi="Times New Roman" w:cs="Times New Roman"/>
           <w:color w:val="000000"/>
         </w:rPr>
-        <w:t>Prolog</w:t>
-      </w:r>
-      <w:r>
-        <w:rPr>
-          <w:rStyle w:val="apple-style-span"/>
-          <w:rFonts w:ascii="Times New Roman" w:hAnsi="Times New Roman" w:cs="Times New Roman"/>
-          <w:color w:val="000000"/>
-        </w:rPr>
-        <w:t xml:space="preserve"> </w:t>
+        <w:t xml:space="preserve">Prolog </w:t>
       </w:r>
       <w:r>
         <w:rPr>
@@ -1002,7 +986,143 @@
           <w:rFonts w:ascii="Times New Roman" w:hAnsi="Times New Roman" w:cs="Times New Roman"/>
           <w:color w:val="000000"/>
         </w:rPr>
-        <w:t>equivalent</w:t>
+        <w:t xml:space="preserve">equivalent </w:t>
+      </w:r>
+      <w:r>
+        <w:rPr>
+          <w:rStyle w:val="apple-style-span"/>
+          <w:rFonts w:ascii="Times New Roman" w:hAnsi="Times New Roman" w:cs="Times New Roman"/>
+          <w:color w:val="000000"/>
+        </w:rPr>
+        <w:t>class in the second</w:t>
+      </w:r>
+      <w:r>
+        <w:rPr>
+          <w:rStyle w:val="apple-style-span"/>
+          <w:rFonts w:ascii="Times New Roman" w:hAnsi="Times New Roman" w:cs="Times New Roman"/>
+          <w:color w:val="000000"/>
+        </w:rPr>
+        <w:t xml:space="preserve"> one</w:t>
+      </w:r>
+      <w:r>
+        <w:rPr>
+          <w:rStyle w:val="apple-style-span"/>
+          <w:rFonts w:ascii="Times New Roman" w:hAnsi="Times New Roman" w:cs="Times New Roman"/>
+          <w:color w:val="000000"/>
+        </w:rPr>
+        <w:t>.</w:t>
+      </w:r>
+      <w:r>
+        <w:rPr>
+          <w:rStyle w:val="apple-converted-space"/>
+          <w:rFonts w:ascii="Times New Roman" w:hAnsi="Times New Roman" w:cs="Times New Roman"/>
+          <w:color w:val="000000"/>
+        </w:rPr>
+        <w:t> </w:t>
+      </w:r>
+      <w:r>
+        <w:rPr>
+          <w:rStyle w:val="apple-style-span"/>
+          <w:rFonts w:ascii="Times New Roman" w:hAnsi="Times New Roman" w:cs="Times New Roman"/>
+          <w:color w:val="000000"/>
+          <w:shd w:val="clear" w:color="auto" w:fill="FFFFFF"/>
+        </w:rPr>
+        <w:t xml:space="preserve">Two classes will be considered identical if they have similarities </w:t>
+      </w:r>
+      <w:r>
+        <w:rPr>
+          <w:rStyle w:val="apple-style-span"/>
+          <w:rFonts w:ascii="Times New Roman" w:hAnsi="Times New Roman" w:cs="Times New Roman"/>
+          <w:color w:val="000000"/>
+          <w:shd w:val="clear" w:color="auto" w:fill="FFFFFF"/>
+        </w:rPr>
+        <w:t xml:space="preserve">at </w:t>
+      </w:r>
+      <w:r>
+        <w:rPr>
+          <w:rStyle w:val="apple-style-span"/>
+          <w:rFonts w:ascii="Times New Roman" w:hAnsi="Times New Roman" w:cs="Times New Roman"/>
+          <w:color w:val="000000"/>
+          <w:shd w:val="clear" w:color="auto" w:fill="FFFFFF"/>
+        </w:rPr>
+        <w:t xml:space="preserve">the class level, if their methods are similar and </w:t>
+      </w:r>
+      <w:r>
+        <w:rPr>
+          <w:rStyle w:val="apple-style-span"/>
+          <w:rFonts w:ascii="Times New Roman" w:hAnsi="Times New Roman" w:cs="Times New Roman"/>
+          <w:color w:val="000000"/>
+          <w:shd w:val="clear" w:color="auto" w:fill="FFFFFF"/>
+        </w:rPr>
+        <w:t xml:space="preserve">if the called methods and classes from </w:t>
+      </w:r>
+      <w:r>
+        <w:rPr>
+          <w:rStyle w:val="apple-style-span"/>
+          <w:rFonts w:ascii="Times New Roman" w:hAnsi="Times New Roman" w:cs="Times New Roman"/>
+          <w:color w:val="000000"/>
+          <w:shd w:val="clear" w:color="auto" w:fill="FFFFFF"/>
+        </w:rPr>
+        <w:t xml:space="preserve">the methods </w:t>
+      </w:r>
+      <w:r>
+        <w:rPr>
+          <w:rStyle w:val="apple-style-span"/>
+          <w:rFonts w:ascii="Times New Roman" w:hAnsi="Times New Roman" w:cs="Times New Roman"/>
+          <w:color w:val="000000"/>
+          <w:shd w:val="clear" w:color="auto" w:fill="FFFFFF"/>
+        </w:rPr>
+        <w:t>are similar</w:t>
+      </w:r>
+      <w:r>
+        <w:rPr>
+          <w:rStyle w:val="apple-style-span"/>
+          <w:rFonts w:ascii="Times New Roman" w:hAnsi="Times New Roman" w:cs="Times New Roman"/>
+          <w:color w:val="000000"/>
+          <w:shd w:val="clear" w:color="auto" w:fill="FFFFFF"/>
+        </w:rPr>
+        <w:t>.</w:t>
+      </w:r>
+      <w:r>
+        <w:rPr>
+          <w:rStyle w:val="apple-converted-space"/>
+          <w:rFonts w:ascii="Times New Roman" w:hAnsi="Times New Roman" w:cs="Times New Roman"/>
+          <w:color w:val="000000"/>
+          <w:shd w:val="clear" w:color="auto" w:fill="FFFFFF"/>
+        </w:rPr>
+        <w:t> </w:t>
+      </w:r>
+      <w:r>
+        <w:rPr>
+          <w:rFonts w:ascii="Times New Roman" w:hAnsi="Times New Roman" w:cs="Times New Roman"/>
+          <w:color w:val="000000"/>
+          <w:shd w:val="clear" w:color="auto" w:fill="FFFFFF"/>
+        </w:rPr>
+        <w:br/>
+      </w:r>
+      <w:r>
+        <w:rPr>
+          <w:rStyle w:val="apple-style-span"/>
+          <w:rFonts w:ascii="Times New Roman" w:hAnsi="Times New Roman" w:cs="Times New Roman"/>
+          <w:color w:val="000000"/>
+        </w:rPr>
+        <w:t xml:space="preserve">From tests we noticed that the call graph analysis </w:t>
+      </w:r>
+      <w:r>
+        <w:rPr>
+          <w:rStyle w:val="apple-style-span"/>
+          <w:rFonts w:ascii="Times New Roman" w:hAnsi="Times New Roman" w:cs="Times New Roman"/>
+          <w:color w:val="000000"/>
+        </w:rPr>
+        <w:t xml:space="preserve">(the third condition) </w:t>
+      </w:r>
+      <w:r>
+        <w:rPr>
+          <w:rStyle w:val="apple-style-span"/>
+          <w:rFonts w:ascii="Times New Roman" w:hAnsi="Times New Roman" w:cs="Times New Roman"/>
+          <w:color w:val="000000"/>
+        </w:rPr>
+        <w:t>brings</w:t>
       </w:r>
       <w:r>
         <w:rPr>
@@ -1018,15 +1138,87 @@
           <w:rFonts w:ascii="Times New Roman" w:hAnsi="Times New Roman" w:cs="Times New Roman"/>
           <w:color w:val="000000"/>
         </w:rPr>
-        <w:t>class in the second</w:t>
-      </w:r>
-      <w:r>
-        <w:rPr>
-          <w:rStyle w:val="apple-style-span"/>
-          <w:rFonts w:ascii="Times New Roman" w:hAnsi="Times New Roman" w:cs="Times New Roman"/>
-          <w:color w:val="000000"/>
-        </w:rPr>
-        <w:t xml:space="preserve"> one</w:t>
+        <w:t xml:space="preserve"> a major improvement, increasing numbers of </w:t>
+      </w:r>
+      <w:r>
+        <w:rPr>
+          <w:rStyle w:val="apple-style-span"/>
+          <w:rFonts w:ascii="Times New Roman" w:hAnsi="Times New Roman" w:cs="Times New Roman"/>
+          <w:color w:val="000000"/>
+        </w:rPr>
+        <w:t xml:space="preserve">correct </w:t>
+      </w:r>
+      <w:r>
+        <w:rPr>
+          <w:rStyle w:val="apple-style-span"/>
+          <w:rFonts w:ascii="Times New Roman" w:hAnsi="Times New Roman" w:cs="Times New Roman"/>
+          <w:color w:val="000000"/>
+        </w:rPr>
+        <w:t>mat</w:t>
+      </w:r>
+      <w:r>
+        <w:rPr>
+          <w:rStyle w:val="apple-style-span"/>
+          <w:rFonts w:ascii="Times New Roman" w:hAnsi="Times New Roman" w:cs="Times New Roman"/>
+          <w:color w:val="000000"/>
+        </w:rPr>
+        <w:t>ches</w:t>
+      </w:r>
+      <w:r>
+        <w:rPr>
+          <w:rStyle w:val="apple-style-span"/>
+          <w:rFonts w:ascii="Times New Roman" w:hAnsi="Times New Roman" w:cs="Times New Roman"/>
+          <w:color w:val="000000"/>
+        </w:rPr>
+        <w:t xml:space="preserve"> at the</w:t>
+      </w:r>
+      <w:r>
+        <w:rPr>
+          <w:rStyle w:val="apple-style-span"/>
+          <w:rFonts w:ascii="Times New Roman" w:hAnsi="Times New Roman" w:cs="Times New Roman"/>
+          <w:color w:val="000000"/>
+        </w:rPr>
+        <w:t xml:space="preserve"> </w:t>
+      </w:r>
+      <w:r>
+        <w:rPr>
+          <w:rStyle w:val="apple-style-span"/>
+          <w:rFonts w:ascii="Times New Roman" w:hAnsi="Times New Roman" w:cs="Times New Roman"/>
+          <w:color w:val="000000"/>
+        </w:rPr>
+        <w:t>method level</w:t>
+      </w:r>
+      <w:r>
+        <w:rPr>
+          <w:rStyle w:val="apple-style-span"/>
+          <w:rFonts w:ascii="Times New Roman" w:hAnsi="Times New Roman" w:cs="Times New Roman"/>
+          <w:color w:val="000000"/>
+        </w:rPr>
+        <w:t xml:space="preserve">, </w:t>
+      </w:r>
+      <w:r>
+        <w:rPr>
+          <w:rStyle w:val="apple-style-span"/>
+          <w:rFonts w:ascii="Times New Roman" w:hAnsi="Times New Roman" w:cs="Times New Roman"/>
+          <w:color w:val="000000"/>
+        </w:rPr>
+        <w:t xml:space="preserve">and therefor at </w:t>
+      </w:r>
+      <w:r>
+        <w:rPr>
+          <w:rStyle w:val="apple-style-span"/>
+          <w:rFonts w:ascii="Times New Roman" w:hAnsi="Times New Roman" w:cs="Times New Roman"/>
+          <w:color w:val="000000"/>
+        </w:rPr>
+        <w:t xml:space="preserve">the </w:t>
+      </w:r>
+      <w:r>
+        <w:rPr>
+          <w:rStyle w:val="apple-style-span"/>
+          <w:rFonts w:ascii="Times New Roman" w:hAnsi="Times New Roman" w:cs="Times New Roman"/>
+          <w:color w:val="000000"/>
+        </w:rPr>
+        <w:t>class and project level</w:t>
       </w:r>
       <w:r>
         <w:rPr>
@@ -1046,82 +1238,187 @@
       </w:r>
       <w:r>
         <w:rPr>
-          <w:rStyle w:val="apple-style-span"/>
-          <w:rFonts w:ascii="Times New Roman" w:hAnsi="Times New Roman" w:cs="Times New Roman"/>
-          <w:color w:val="000000"/>
-          <w:shd w:val="clear" w:color="auto" w:fill="FFFFFF"/>
-        </w:rPr>
-        <w:t xml:space="preserve">Two classes will be considered identical if they have similarities </w:t>
-      </w:r>
-      <w:r>
-        <w:rPr>
-          <w:rStyle w:val="apple-style-span"/>
-          <w:rFonts w:ascii="Times New Roman" w:hAnsi="Times New Roman" w:cs="Times New Roman"/>
-          <w:color w:val="000000"/>
-          <w:shd w:val="clear" w:color="auto" w:fill="FFFFFF"/>
-        </w:rPr>
-        <w:t xml:space="preserve">at </w:t>
-      </w:r>
-      <w:r>
-        <w:rPr>
-          <w:rStyle w:val="apple-style-span"/>
-          <w:rFonts w:ascii="Times New Roman" w:hAnsi="Times New Roman" w:cs="Times New Roman"/>
-          <w:color w:val="000000"/>
-          <w:shd w:val="clear" w:color="auto" w:fill="FFFFFF"/>
-        </w:rPr>
-        <w:t xml:space="preserve">the class level, if their methods are similar and </w:t>
-      </w:r>
-      <w:r>
-        <w:rPr>
-          <w:rStyle w:val="apple-style-span"/>
-          <w:rFonts w:ascii="Times New Roman" w:hAnsi="Times New Roman" w:cs="Times New Roman"/>
-          <w:color w:val="000000"/>
-          <w:shd w:val="clear" w:color="auto" w:fill="FFFFFF"/>
-        </w:rPr>
-        <w:t xml:space="preserve">if the </w:t>
-      </w:r>
-      <w:r>
-        <w:rPr>
-          <w:rStyle w:val="apple-style-span"/>
-          <w:rFonts w:ascii="Times New Roman" w:hAnsi="Times New Roman" w:cs="Times New Roman"/>
-          <w:color w:val="000000"/>
-          <w:shd w:val="clear" w:color="auto" w:fill="FFFFFF"/>
-        </w:rPr>
-        <w:t xml:space="preserve">called </w:t>
-      </w:r>
-      <w:r>
-        <w:rPr>
-          <w:rStyle w:val="apple-style-span"/>
-          <w:rFonts w:ascii="Times New Roman" w:hAnsi="Times New Roman" w:cs="Times New Roman"/>
-          <w:color w:val="000000"/>
-          <w:shd w:val="clear" w:color="auto" w:fill="FFFFFF"/>
-        </w:rPr>
-        <w:t xml:space="preserve">methods and classes from </w:t>
-      </w:r>
-      <w:r>
-        <w:rPr>
-          <w:rStyle w:val="apple-style-span"/>
-          <w:rFonts w:ascii="Times New Roman" w:hAnsi="Times New Roman" w:cs="Times New Roman"/>
-          <w:color w:val="000000"/>
-          <w:shd w:val="clear" w:color="auto" w:fill="FFFFFF"/>
-        </w:rPr>
-        <w:t xml:space="preserve">the methods </w:t>
-      </w:r>
-      <w:r>
-        <w:rPr>
-          <w:rStyle w:val="apple-style-span"/>
-          <w:rFonts w:ascii="Times New Roman" w:hAnsi="Times New Roman" w:cs="Times New Roman"/>
-          <w:color w:val="000000"/>
-          <w:shd w:val="clear" w:color="auto" w:fill="FFFFFF"/>
-        </w:rPr>
-        <w:t>are similar</w:t>
-      </w:r>
-      <w:r>
-        <w:rPr>
-          <w:rStyle w:val="apple-style-span"/>
-          <w:rFonts w:ascii="Times New Roman" w:hAnsi="Times New Roman" w:cs="Times New Roman"/>
-          <w:color w:val="000000"/>
-          <w:shd w:val="clear" w:color="auto" w:fill="FFFFFF"/>
+          <w:rFonts w:ascii="Times New Roman" w:hAnsi="Times New Roman" w:cs="Times New Roman"/>
+          <w:color w:val="000000"/>
+        </w:rPr>
+        <w:br/>
+      </w:r>
+      <w:r>
+        <w:rPr>
+          <w:rStyle w:val="apple-style-span"/>
+          <w:rFonts w:ascii="Times New Roman" w:hAnsi="Times New Roman" w:cs="Times New Roman"/>
+          <w:color w:val="000000"/>
+          <w:shd w:val="clear" w:color="auto" w:fill="FFFFFF"/>
+        </w:rPr>
+        <w:t>To meet the needs of teachers better and ease the users work, various facilities have been developed without affecting the scalability of the</w:t>
+      </w:r>
+      <w:r>
+        <w:rPr>
+          <w:rStyle w:val="apple-style-span"/>
+          <w:rFonts w:ascii="Times New Roman" w:hAnsi="Times New Roman" w:cs="Times New Roman"/>
+          <w:color w:val="000000"/>
+          <w:shd w:val="clear" w:color="auto" w:fill="FFFFFF"/>
+        </w:rPr>
+        <w:t xml:space="preserve"> </w:t>
+      </w:r>
+      <w:r>
+        <w:rPr>
+          <w:rStyle w:val="apple-style-span"/>
+          <w:rFonts w:ascii="Times New Roman" w:hAnsi="Times New Roman" w:cs="Times New Roman"/>
+          <w:color w:val="000000"/>
+          <w:shd w:val="clear" w:color="auto" w:fill="FFFFFF"/>
+        </w:rPr>
+        <w:t>algorithm.</w:t>
+      </w:r>
+      <w:r>
+        <w:rPr>
+          <w:rStyle w:val="apple-style-span"/>
+          <w:rFonts w:ascii="Times New Roman" w:hAnsi="Times New Roman" w:cs="Times New Roman"/>
+          <w:color w:val="000000"/>
+          <w:shd w:val="clear" w:color="auto" w:fill="FFFFFF"/>
+        </w:rPr>
+        <w:t xml:space="preserve">  </w:t>
+      </w:r>
+      <w:r>
+        <w:rPr>
+          <w:rStyle w:val="apple-style-span"/>
+          <w:rFonts w:ascii="Times New Roman" w:hAnsi="Times New Roman" w:cs="Times New Roman"/>
+          <w:color w:val="000000"/>
+        </w:rPr>
+        <w:t>CloneDetector allow the exclusion of classes, packages or folders from the analysis.</w:t>
+      </w:r>
+      <w:r>
+        <w:rPr>
+          <w:rStyle w:val="apple-converted-space"/>
+          <w:rFonts w:ascii="Times New Roman" w:hAnsi="Times New Roman" w:cs="Times New Roman"/>
+          <w:color w:val="000000"/>
+        </w:rPr>
+        <w:t> </w:t>
+      </w:r>
+      <w:r>
+        <w:rPr>
+          <w:rStyle w:val="apple-style-span"/>
+          <w:rFonts w:ascii="Times New Roman" w:hAnsi="Times New Roman" w:cs="Times New Roman"/>
+          <w:color w:val="000000"/>
+        </w:rPr>
+        <w:t>This proves very useful if all projects were given pieces of code from the beginning.</w:t>
+      </w:r>
+      <w:r>
+        <w:rPr>
+          <w:rStyle w:val="apple-converted-space"/>
+          <w:rFonts w:ascii="Times New Roman" w:hAnsi="Times New Roman" w:cs="Times New Roman"/>
+          <w:color w:val="000000"/>
+        </w:rPr>
+        <w:t> </w:t>
+      </w:r>
+      <w:r>
+        <w:rPr>
+          <w:rFonts w:ascii="Times New Roman" w:hAnsi="Times New Roman" w:cs="Times New Roman"/>
+          <w:color w:val="000000"/>
+        </w:rPr>
+        <w:br/>
+      </w:r>
+      <w:r>
+        <w:rPr>
+          <w:rStyle w:val="apple-style-span"/>
+          <w:rFonts w:ascii="Times New Roman" w:hAnsi="Times New Roman" w:cs="Times New Roman"/>
+          <w:color w:val="000000"/>
+        </w:rPr>
+        <w:t>In order to analyze</w:t>
+      </w:r>
+      <w:r>
+        <w:rPr>
+          <w:rStyle w:val="apple-style-span"/>
+          <w:rFonts w:ascii="Times New Roman" w:hAnsi="Times New Roman" w:cs="Times New Roman"/>
+          <w:color w:val="000000"/>
+        </w:rPr>
+        <w:t xml:space="preserve"> the projects</w:t>
+      </w:r>
+      <w:r>
+        <w:rPr>
+          <w:rStyle w:val="apple-style-span"/>
+          <w:rFonts w:ascii="Times New Roman" w:hAnsi="Times New Roman" w:cs="Times New Roman"/>
+          <w:color w:val="000000"/>
+        </w:rPr>
+        <w:t xml:space="preserve"> different</w:t>
+      </w:r>
+      <w:r>
+        <w:rPr>
+          <w:rStyle w:val="apple-style-span"/>
+          <w:rFonts w:ascii="Times New Roman" w:hAnsi="Times New Roman" w:cs="Times New Roman"/>
+          <w:color w:val="000000"/>
+        </w:rPr>
+        <w:t>ly</w:t>
+      </w:r>
+      <w:r>
+        <w:rPr>
+          <w:rStyle w:val="apple-style-span"/>
+          <w:rFonts w:ascii="Times New Roman" w:hAnsi="Times New Roman" w:cs="Times New Roman"/>
+          <w:color w:val="000000"/>
+        </w:rPr>
+        <w:t xml:space="preserve"> depending on the </w:t>
+      </w:r>
+      <w:r>
+        <w:rPr>
+          <w:rStyle w:val="apple-style-span"/>
+          <w:rFonts w:ascii="Times New Roman" w:hAnsi="Times New Roman" w:cs="Times New Roman"/>
+          <w:color w:val="000000"/>
+        </w:rPr>
+        <w:t>given assignment</w:t>
+      </w:r>
+      <w:r>
+        <w:rPr>
+          <w:rStyle w:val="apple-style-span"/>
+          <w:rFonts w:ascii="Times New Roman" w:hAnsi="Times New Roman" w:cs="Times New Roman"/>
+          <w:color w:val="000000"/>
+        </w:rPr>
+        <w:t xml:space="preserve">, </w:t>
+      </w:r>
+      <w:r>
+        <w:rPr>
+          <w:rStyle w:val="apple-style-span"/>
+          <w:rFonts w:ascii="Times New Roman" w:hAnsi="Times New Roman" w:cs="Times New Roman"/>
+          <w:color w:val="000000"/>
+        </w:rPr>
+        <w:t>we</w:t>
+      </w:r>
+      <w:r>
+        <w:rPr>
+          <w:rStyle w:val="apple-style-span"/>
+          <w:rFonts w:ascii="Times New Roman" w:hAnsi="Times New Roman" w:cs="Times New Roman"/>
+          <w:color w:val="000000"/>
+        </w:rPr>
+        <w:t xml:space="preserve"> created two profiles one </w:t>
+      </w:r>
+      <w:r>
+        <w:rPr>
+          <w:rStyle w:val="apple-style-span"/>
+          <w:rFonts w:ascii="Times New Roman" w:hAnsi="Times New Roman" w:cs="Times New Roman"/>
+          <w:color w:val="000000"/>
+        </w:rPr>
+        <w:t>loose profile and a</w:t>
+      </w:r>
+      <w:r>
+        <w:rPr>
+          <w:rStyle w:val="apple-style-span"/>
+          <w:rFonts w:ascii="Times New Roman" w:hAnsi="Times New Roman" w:cs="Times New Roman"/>
+          <w:color w:val="000000"/>
+        </w:rPr>
+        <w:t xml:space="preserve"> second </w:t>
+      </w:r>
+      <w:r>
+        <w:rPr>
+          <w:rStyle w:val="apple-style-span"/>
+          <w:rFonts w:ascii="Times New Roman" w:hAnsi="Times New Roman" w:cs="Times New Roman"/>
+          <w:color w:val="000000"/>
+        </w:rPr>
+        <w:t>tighter, more exact one</w:t>
+      </w:r>
+      <w:r>
+        <w:rPr>
+          <w:rStyle w:val="apple-style-span"/>
+          <w:rFonts w:ascii="Times New Roman" w:hAnsi="Times New Roman" w:cs="Times New Roman"/>
+          <w:color w:val="000000"/>
         </w:rPr>
         <w:t>.</w:t>
       </w:r>
@@ -1130,15 +1427,45 @@
           <w:rStyle w:val="apple-converted-space"/>
           <w:rFonts w:ascii="Times New Roman" w:hAnsi="Times New Roman" w:cs="Times New Roman"/>
           <w:color w:val="000000"/>
-          <w:shd w:val="clear" w:color="auto" w:fill="FFFFFF"/>
         </w:rPr>
         <w:t> </w:t>
       </w:r>
       <w:r>
         <w:rPr>
-          <w:rFonts w:ascii="Times New Roman" w:hAnsi="Times New Roman" w:cs="Times New Roman"/>
-          <w:color w:val="000000"/>
-          <w:shd w:val="clear" w:color="auto" w:fill="FFFFFF"/>
+          <w:rStyle w:val="apple-style-span"/>
+          <w:rFonts w:ascii="Times New Roman" w:hAnsi="Times New Roman" w:cs="Times New Roman"/>
+          <w:color w:val="000000"/>
+        </w:rPr>
+        <w:t xml:space="preserve">These profiles can be selected at runtime and new profiles can be easily defined </w:t>
+      </w:r>
+      <w:r>
+        <w:rPr>
+          <w:rStyle w:val="apple-style-span"/>
+          <w:rFonts w:ascii="Times New Roman" w:hAnsi="Times New Roman" w:cs="Times New Roman"/>
+          <w:color w:val="000000"/>
+        </w:rPr>
+        <w:t xml:space="preserve">in the </w:t>
+      </w:r>
+      <w:r>
+        <w:rPr>
+          <w:rStyle w:val="apple-style-span"/>
+          <w:rFonts w:ascii="Times New Roman" w:hAnsi="Times New Roman" w:cs="Times New Roman"/>
+          <w:color w:val="000000"/>
+        </w:rPr>
+        <w:t>profiles.pl file.</w:t>
+      </w:r>
+      <w:r>
+        <w:rPr>
+          <w:rStyle w:val="apple-converted-space"/>
+          <w:rFonts w:ascii="Times New Roman" w:hAnsi="Times New Roman" w:cs="Times New Roman"/>
+          <w:color w:val="000000"/>
+        </w:rPr>
+        <w:t> </w:t>
+      </w:r>
+      <w:r>
+        <w:rPr>
+          <w:rFonts w:ascii="Times New Roman" w:hAnsi="Times New Roman" w:cs="Times New Roman"/>
+          <w:color w:val="000000"/>
         </w:rPr>
         <w:br/>
       </w:r>
@@ -1148,127 +1475,39 @@
           <w:rFonts w:ascii="Times New Roman" w:hAnsi="Times New Roman" w:cs="Times New Roman"/>
           <w:color w:val="000000"/>
         </w:rPr>
-        <w:t xml:space="preserve">From tests we noticed that the call graph analysis </w:t>
-      </w:r>
-      <w:r>
-        <w:rPr>
-          <w:rStyle w:val="apple-style-span"/>
-          <w:rFonts w:ascii="Times New Roman" w:hAnsi="Times New Roman" w:cs="Times New Roman"/>
-          <w:color w:val="000000"/>
-        </w:rPr>
-        <w:t>(the third condition)</w:t>
-      </w:r>
-      <w:r>
-        <w:rPr>
-          <w:rStyle w:val="apple-style-span"/>
-          <w:rFonts w:ascii="Times New Roman" w:hAnsi="Times New Roman" w:cs="Times New Roman"/>
-          <w:color w:val="000000"/>
-        </w:rPr>
-        <w:t xml:space="preserve"> </w:t>
-      </w:r>
-      <w:r>
-        <w:rPr>
-          <w:rStyle w:val="apple-style-span"/>
-          <w:rFonts w:ascii="Times New Roman" w:hAnsi="Times New Roman" w:cs="Times New Roman"/>
-          <w:color w:val="000000"/>
-        </w:rPr>
-        <w:t>brings</w:t>
-      </w:r>
-      <w:r>
-        <w:rPr>
-          <w:rStyle w:val="apple-style-span"/>
-          <w:rFonts w:ascii="Times New Roman" w:hAnsi="Times New Roman" w:cs="Times New Roman"/>
-          <w:color w:val="000000"/>
-        </w:rPr>
-        <w:t xml:space="preserve"> </w:t>
-      </w:r>
-      <w:r>
-        <w:rPr>
-          <w:rStyle w:val="apple-style-span"/>
-          <w:rFonts w:ascii="Times New Roman" w:hAnsi="Times New Roman" w:cs="Times New Roman"/>
-          <w:color w:val="000000"/>
-        </w:rPr>
-        <w:t xml:space="preserve"> a major improvement, increasing numbers of </w:t>
-      </w:r>
-      <w:r>
-        <w:rPr>
-          <w:rStyle w:val="apple-style-span"/>
-          <w:rFonts w:ascii="Times New Roman" w:hAnsi="Times New Roman" w:cs="Times New Roman"/>
-          <w:color w:val="000000"/>
-        </w:rPr>
-        <w:t xml:space="preserve">correct </w:t>
-      </w:r>
-      <w:r>
-        <w:rPr>
-          <w:rStyle w:val="apple-style-span"/>
-          <w:rFonts w:ascii="Times New Roman" w:hAnsi="Times New Roman" w:cs="Times New Roman"/>
-          <w:color w:val="000000"/>
-        </w:rPr>
-        <w:t>mat</w:t>
-      </w:r>
-      <w:r>
-        <w:rPr>
-          <w:rStyle w:val="apple-style-span"/>
-          <w:rFonts w:ascii="Times New Roman" w:hAnsi="Times New Roman" w:cs="Times New Roman"/>
-          <w:color w:val="000000"/>
-        </w:rPr>
-        <w:t>ches</w:t>
-      </w:r>
-      <w:r>
-        <w:rPr>
-          <w:rStyle w:val="apple-style-span"/>
-          <w:rFonts w:ascii="Times New Roman" w:hAnsi="Times New Roman" w:cs="Times New Roman"/>
-          <w:color w:val="000000"/>
-        </w:rPr>
-        <w:t xml:space="preserve"> at the</w:t>
-      </w:r>
-      <w:r>
-        <w:rPr>
-          <w:rStyle w:val="apple-style-span"/>
-          <w:rFonts w:ascii="Times New Roman" w:hAnsi="Times New Roman" w:cs="Times New Roman"/>
-          <w:color w:val="000000"/>
-        </w:rPr>
-        <w:t xml:space="preserve"> </w:t>
-      </w:r>
-      <w:r>
-        <w:rPr>
-          <w:rStyle w:val="apple-style-span"/>
-          <w:rFonts w:ascii="Times New Roman" w:hAnsi="Times New Roman" w:cs="Times New Roman"/>
-          <w:color w:val="000000"/>
-        </w:rPr>
-        <w:t>method level</w:t>
-      </w:r>
-      <w:r>
-        <w:rPr>
-          <w:rStyle w:val="apple-style-span"/>
-          <w:rFonts w:ascii="Times New Roman" w:hAnsi="Times New Roman" w:cs="Times New Roman"/>
-          <w:color w:val="000000"/>
-        </w:rPr>
-        <w:t xml:space="preserve">, </w:t>
-      </w:r>
-      <w:r>
-        <w:rPr>
-          <w:rStyle w:val="apple-style-span"/>
-          <w:rFonts w:ascii="Times New Roman" w:hAnsi="Times New Roman" w:cs="Times New Roman"/>
-          <w:color w:val="000000"/>
-        </w:rPr>
-        <w:t xml:space="preserve">and therefor at </w:t>
-      </w:r>
-      <w:r>
-        <w:rPr>
-          <w:rStyle w:val="apple-style-span"/>
-          <w:rFonts w:ascii="Times New Roman" w:hAnsi="Times New Roman" w:cs="Times New Roman"/>
-          <w:color w:val="000000"/>
-        </w:rPr>
-        <w:t xml:space="preserve">the </w:t>
-      </w:r>
-      <w:r>
-        <w:rPr>
-          <w:rStyle w:val="apple-style-span"/>
-          <w:rFonts w:ascii="Times New Roman" w:hAnsi="Times New Roman" w:cs="Times New Roman"/>
-          <w:color w:val="000000"/>
-        </w:rPr>
-        <w:t>class and project level</w:t>
+        <w:t>Also, because the method of implementation</w:t>
+      </w:r>
+      <w:r>
+        <w:rPr>
+          <w:rStyle w:val="apple-style-span"/>
+          <w:rFonts w:ascii="Times New Roman" w:hAnsi="Times New Roman" w:cs="Times New Roman"/>
+          <w:color w:val="000000"/>
+        </w:rPr>
+        <w:t xml:space="preserve">, it is </w:t>
+      </w:r>
+      <w:r>
+        <w:rPr>
+          <w:rStyle w:val="apple-style-span"/>
+          <w:rFonts w:ascii="Times New Roman" w:hAnsi="Times New Roman" w:cs="Times New Roman"/>
+          <w:color w:val="000000"/>
+        </w:rPr>
+        <w:t xml:space="preserve">relatively easy to add or delete new filters </w:t>
+      </w:r>
+      <w:r>
+        <w:rPr>
+          <w:rStyle w:val="apple-style-span"/>
+          <w:rFonts w:ascii="Times New Roman" w:hAnsi="Times New Roman" w:cs="Times New Roman"/>
+          <w:color w:val="000000"/>
+        </w:rPr>
+        <w:t xml:space="preserve">if new requirements appear or </w:t>
+      </w:r>
+      <w:r>
+        <w:rPr>
+          <w:rStyle w:val="apple-style-span"/>
+          <w:rFonts w:ascii="Times New Roman" w:hAnsi="Times New Roman" w:cs="Times New Roman"/>
+          <w:color w:val="000000"/>
+        </w:rPr>
+        <w:t>new cases want to be tested</w:t>
       </w:r>
       <w:r>
         <w:rPr>
@@ -1298,44 +1537,64 @@
           <w:rStyle w:val="apple-style-span"/>
           <w:rFonts w:ascii="Times New Roman" w:hAnsi="Times New Roman" w:cs="Times New Roman"/>
           <w:color w:val="000000"/>
-          <w:shd w:val="clear" w:color="auto" w:fill="FFFFFF"/>
-        </w:rPr>
-        <w:t>To meet the needs of teachers better and ease the users work, various facilities have been developed without affecting the scalability of the</w:t>
-      </w:r>
-      <w:r>
-        <w:rPr>
-          <w:rStyle w:val="apple-style-span"/>
-          <w:rFonts w:ascii="Times New Roman" w:hAnsi="Times New Roman" w:cs="Times New Roman"/>
-          <w:color w:val="000000"/>
-          <w:shd w:val="clear" w:color="auto" w:fill="FFFFFF"/>
-        </w:rPr>
-        <w:t xml:space="preserve"> </w:t>
-      </w:r>
-      <w:r>
-        <w:rPr>
-          <w:rStyle w:val="apple-style-span"/>
-          <w:rFonts w:ascii="Times New Roman" w:hAnsi="Times New Roman" w:cs="Times New Roman"/>
-          <w:color w:val="000000"/>
-          <w:shd w:val="clear" w:color="auto" w:fill="FFFFFF"/>
-        </w:rPr>
-        <w:t>algorithm.</w:t>
-      </w:r>
-      <w:r>
-        <w:rPr>
-          <w:rStyle w:val="apple-style-span"/>
-          <w:rFonts w:ascii="Times New Roman" w:hAnsi="Times New Roman" w:cs="Times New Roman"/>
-          <w:color w:val="000000"/>
-          <w:shd w:val="clear" w:color="auto" w:fill="FFFFFF"/>
-        </w:rPr>
-        <w:t xml:space="preserve">  </w:t>
-      </w:r>
-      <w:r>
-        <w:rPr>
-          <w:rStyle w:val="apple-style-span"/>
-          <w:rFonts w:ascii="Times New Roman" w:hAnsi="Times New Roman" w:cs="Times New Roman"/>
-          <w:color w:val="000000"/>
-        </w:rPr>
-        <w:t>CloneDetector allow the exclusion of classes, packages or folders from the analysis.</w:t>
+        </w:rPr>
+        <w:tab/>
+      </w:r>
+      <w:r>
+        <w:rPr>
+          <w:rStyle w:val="apple-style-span"/>
+          <w:rFonts w:ascii="Times New Roman" w:hAnsi="Times New Roman" w:cs="Times New Roman"/>
+          <w:color w:val="000000"/>
+        </w:rPr>
+        <w:t>In conclusion</w:t>
+      </w:r>
+      <w:r>
+        <w:rPr>
+          <w:rStyle w:val="apple-style-span"/>
+          <w:rFonts w:ascii="Times New Roman" w:hAnsi="Times New Roman" w:cs="Times New Roman"/>
+          <w:color w:val="000000"/>
+        </w:rPr>
+        <w:t>,</w:t>
+      </w:r>
+      <w:r>
+        <w:rPr>
+          <w:rStyle w:val="apple-style-span"/>
+          <w:rFonts w:ascii="Times New Roman" w:hAnsi="Times New Roman" w:cs="Times New Roman"/>
+          <w:color w:val="000000"/>
+        </w:rPr>
+        <w:t xml:space="preserve"> CloneDetector wants to be an </w:t>
+      </w:r>
+      <w:r>
+        <w:rPr>
+          <w:rStyle w:val="apple-style-span"/>
+          <w:rFonts w:ascii="Times New Roman" w:hAnsi="Times New Roman" w:cs="Times New Roman"/>
+          <w:color w:val="000000"/>
+        </w:rPr>
+        <w:t xml:space="preserve">user friendly </w:t>
+      </w:r>
+      <w:r>
+        <w:rPr>
+          <w:rStyle w:val="apple-style-span"/>
+          <w:rFonts w:ascii="Times New Roman" w:hAnsi="Times New Roman" w:cs="Times New Roman"/>
+          <w:color w:val="000000"/>
+        </w:rPr>
+        <w:t>and effective tool in detecti</w:t>
+      </w:r>
+      <w:r>
+        <w:rPr>
+          <w:rStyle w:val="apple-style-span"/>
+          <w:rFonts w:ascii="Times New Roman" w:hAnsi="Times New Roman" w:cs="Times New Roman"/>
+          <w:color w:val="000000"/>
+        </w:rPr>
+        <w:t>ng</w:t>
+      </w:r>
+      <w:r>
+        <w:rPr>
+          <w:rStyle w:val="apple-style-span"/>
+          <w:rFonts w:ascii="Times New Roman" w:hAnsi="Times New Roman" w:cs="Times New Roman"/>
+          <w:color w:val="000000"/>
+        </w:rPr>
+        <w:t xml:space="preserve"> copied software projects.</w:t>
       </w:r>
       <w:r>
         <w:rPr>
@@ -1351,7 +1610,15 @@
           <w:rFonts w:ascii="Times New Roman" w:hAnsi="Times New Roman" w:cs="Times New Roman"/>
           <w:color w:val="000000"/>
         </w:rPr>
-        <w:t>This proves very useful if all projects were given pieces of code from the beginning.</w:t>
+        <w:t>Based on the</w:t>
+      </w:r>
+      <w:r>
+        <w:rPr>
+          <w:rStyle w:val="apple-style-span"/>
+          <w:rFonts w:ascii="Times New Roman" w:hAnsi="Times New Roman" w:cs="Times New Roman"/>
+          <w:color w:val="000000"/>
+        </w:rPr>
+        <w:t xml:space="preserve"> tests carried out on specific projects, we are confident in the usefulness of this platform.</w:t>
       </w:r>
       <w:r>
         <w:rPr>
@@ -1363,323 +1630,6 @@
       </w:r>
       <w:r>
         <w:rPr>
-          <w:rFonts w:ascii="Times New Roman" w:hAnsi="Times New Roman" w:cs="Times New Roman"/>
-          <w:color w:val="000000"/>
-        </w:rPr>
-        <w:br/>
-      </w:r>
-      <w:r>
-        <w:rPr>
-          <w:rStyle w:val="apple-style-span"/>
-          <w:rFonts w:ascii="Times New Roman" w:hAnsi="Times New Roman" w:cs="Times New Roman"/>
-          <w:color w:val="000000"/>
-        </w:rPr>
-        <w:t>In order to analyze</w:t>
-      </w:r>
-      <w:r>
-        <w:rPr>
-          <w:rStyle w:val="apple-style-span"/>
-          <w:rFonts w:ascii="Times New Roman" w:hAnsi="Times New Roman" w:cs="Times New Roman"/>
-          <w:color w:val="000000"/>
-        </w:rPr>
-        <w:t xml:space="preserve"> the projects</w:t>
-      </w:r>
-      <w:r>
-        <w:rPr>
-          <w:rStyle w:val="apple-style-span"/>
-          <w:rFonts w:ascii="Times New Roman" w:hAnsi="Times New Roman" w:cs="Times New Roman"/>
-          <w:color w:val="000000"/>
-        </w:rPr>
-        <w:t xml:space="preserve"> different</w:t>
-      </w:r>
-      <w:r>
-        <w:rPr>
-          <w:rStyle w:val="apple-style-span"/>
-          <w:rFonts w:ascii="Times New Roman" w:hAnsi="Times New Roman" w:cs="Times New Roman"/>
-          <w:color w:val="000000"/>
-        </w:rPr>
-        <w:t>ly</w:t>
-      </w:r>
-      <w:r>
-        <w:rPr>
-          <w:rStyle w:val="apple-style-span"/>
-          <w:rFonts w:ascii="Times New Roman" w:hAnsi="Times New Roman" w:cs="Times New Roman"/>
-          <w:color w:val="000000"/>
-        </w:rPr>
-        <w:t xml:space="preserve"> depending on the </w:t>
-      </w:r>
-      <w:r>
-        <w:rPr>
-          <w:rStyle w:val="apple-style-span"/>
-          <w:rFonts w:ascii="Times New Roman" w:hAnsi="Times New Roman" w:cs="Times New Roman"/>
-          <w:color w:val="000000"/>
-        </w:rPr>
-        <w:t>given assignment</w:t>
-      </w:r>
-      <w:r>
-        <w:rPr>
-          <w:rStyle w:val="apple-style-span"/>
-          <w:rFonts w:ascii="Times New Roman" w:hAnsi="Times New Roman" w:cs="Times New Roman"/>
-          <w:color w:val="000000"/>
-        </w:rPr>
-        <w:t xml:space="preserve">, </w:t>
-      </w:r>
-      <w:r>
-        <w:rPr>
-          <w:rStyle w:val="apple-style-span"/>
-          <w:rFonts w:ascii="Times New Roman" w:hAnsi="Times New Roman" w:cs="Times New Roman"/>
-          <w:color w:val="000000"/>
-        </w:rPr>
-        <w:t>we</w:t>
-      </w:r>
-      <w:r>
-        <w:rPr>
-          <w:rStyle w:val="apple-style-span"/>
-          <w:rFonts w:ascii="Times New Roman" w:hAnsi="Times New Roman" w:cs="Times New Roman"/>
-          <w:color w:val="000000"/>
-        </w:rPr>
-        <w:t xml:space="preserve"> created two profiles one </w:t>
-      </w:r>
-      <w:r>
-        <w:rPr>
-          <w:rStyle w:val="apple-style-span"/>
-          <w:rFonts w:ascii="Times New Roman" w:hAnsi="Times New Roman" w:cs="Times New Roman"/>
-          <w:color w:val="000000"/>
-        </w:rPr>
-        <w:t>loose profile and a</w:t>
-      </w:r>
-      <w:r>
-        <w:rPr>
-          <w:rStyle w:val="apple-style-span"/>
-          <w:rFonts w:ascii="Times New Roman" w:hAnsi="Times New Roman" w:cs="Times New Roman"/>
-          <w:color w:val="000000"/>
-        </w:rPr>
-        <w:t xml:space="preserve"> second </w:t>
-      </w:r>
-      <w:r>
-        <w:rPr>
-          <w:rStyle w:val="apple-style-span"/>
-          <w:rFonts w:ascii="Times New Roman" w:hAnsi="Times New Roman" w:cs="Times New Roman"/>
-          <w:color w:val="000000"/>
-        </w:rPr>
-        <w:t>tighter, more exact one</w:t>
-      </w:r>
-      <w:r>
-        <w:rPr>
-          <w:rStyle w:val="apple-style-span"/>
-          <w:rFonts w:ascii="Times New Roman" w:hAnsi="Times New Roman" w:cs="Times New Roman"/>
-          <w:color w:val="000000"/>
-        </w:rPr>
-        <w:t>.</w:t>
-      </w:r>
-      <w:r>
-        <w:rPr>
-          <w:rStyle w:val="apple-converted-space"/>
-          <w:rFonts w:ascii="Times New Roman" w:hAnsi="Times New Roman" w:cs="Times New Roman"/>
-          <w:color w:val="000000"/>
-        </w:rPr>
-        <w:t> </w:t>
-      </w:r>
-      <w:r>
-        <w:rPr>
-          <w:rStyle w:val="apple-style-span"/>
-          <w:rFonts w:ascii="Times New Roman" w:hAnsi="Times New Roman" w:cs="Times New Roman"/>
-          <w:color w:val="000000"/>
-        </w:rPr>
-        <w:t xml:space="preserve">These profiles can be selected at runtime and new profiles can be easily defined </w:t>
-      </w:r>
-      <w:r>
-        <w:rPr>
-          <w:rStyle w:val="apple-style-span"/>
-          <w:rFonts w:ascii="Times New Roman" w:hAnsi="Times New Roman" w:cs="Times New Roman"/>
-          <w:color w:val="000000"/>
-        </w:rPr>
-        <w:t xml:space="preserve">in the </w:t>
-      </w:r>
-      <w:r>
-        <w:rPr>
-          <w:rStyle w:val="apple-style-span"/>
-          <w:rFonts w:ascii="Times New Roman" w:hAnsi="Times New Roman" w:cs="Times New Roman"/>
-          <w:color w:val="000000"/>
-        </w:rPr>
-        <w:t>profiles.pl file.</w:t>
-      </w:r>
-      <w:r>
-        <w:rPr>
-          <w:rStyle w:val="apple-converted-space"/>
-          <w:rFonts w:ascii="Times New Roman" w:hAnsi="Times New Roman" w:cs="Times New Roman"/>
-          <w:color w:val="000000"/>
-        </w:rPr>
-        <w:t> </w:t>
-      </w:r>
-      <w:r>
-        <w:rPr>
-          <w:rFonts w:ascii="Times New Roman" w:hAnsi="Times New Roman" w:cs="Times New Roman"/>
-          <w:color w:val="000000"/>
-        </w:rPr>
-        <w:br/>
-      </w:r>
-      <w:r>
-        <w:rPr>
-          <w:rStyle w:val="apple-style-span"/>
-          <w:rFonts w:ascii="Times New Roman" w:hAnsi="Times New Roman" w:cs="Times New Roman"/>
-          <w:color w:val="000000"/>
-        </w:rPr>
-        <w:t>Also, because the method of implementation</w:t>
-      </w:r>
-      <w:r>
-        <w:rPr>
-          <w:rStyle w:val="apple-style-span"/>
-          <w:rFonts w:ascii="Times New Roman" w:hAnsi="Times New Roman" w:cs="Times New Roman"/>
-          <w:color w:val="000000"/>
-        </w:rPr>
-        <w:t xml:space="preserve">, it is </w:t>
-      </w:r>
-      <w:r>
-        <w:rPr>
-          <w:rStyle w:val="apple-style-span"/>
-          <w:rFonts w:ascii="Times New Roman" w:hAnsi="Times New Roman" w:cs="Times New Roman"/>
-          <w:color w:val="000000"/>
-        </w:rPr>
-        <w:t xml:space="preserve">relatively easy to add or delete new filters </w:t>
-      </w:r>
-      <w:r>
-        <w:rPr>
-          <w:rStyle w:val="apple-style-span"/>
-          <w:rFonts w:ascii="Times New Roman" w:hAnsi="Times New Roman" w:cs="Times New Roman"/>
-          <w:color w:val="000000"/>
-        </w:rPr>
-        <w:t xml:space="preserve">if new requirements appear or </w:t>
-      </w:r>
-      <w:r>
-        <w:rPr>
-          <w:rStyle w:val="apple-style-span"/>
-          <w:rFonts w:ascii="Times New Roman" w:hAnsi="Times New Roman" w:cs="Times New Roman"/>
-          <w:color w:val="000000"/>
-        </w:rPr>
-        <w:t>new cases want to be tested</w:t>
-      </w:r>
-      <w:r>
-        <w:rPr>
-          <w:rStyle w:val="apple-style-span"/>
-          <w:rFonts w:ascii="Times New Roman" w:hAnsi="Times New Roman" w:cs="Times New Roman"/>
-          <w:color w:val="000000"/>
-        </w:rPr>
-        <w:t>.</w:t>
-      </w:r>
-      <w:r>
-        <w:rPr>
-          <w:rStyle w:val="apple-converted-space"/>
-          <w:rFonts w:ascii="Times New Roman" w:hAnsi="Times New Roman" w:cs="Times New Roman"/>
-          <w:color w:val="000000"/>
-        </w:rPr>
-        <w:t> </w:t>
-      </w:r>
-      <w:r>
-        <w:rPr>
-          <w:rFonts w:ascii="Times New Roman" w:hAnsi="Times New Roman" w:cs="Times New Roman"/>
-          <w:color w:val="000000"/>
-        </w:rPr>
-        <w:br/>
-      </w:r>
-      <w:r>
-        <w:rPr>
-          <w:rStyle w:val="apple-style-span"/>
-          <w:rFonts w:ascii="Times New Roman" w:hAnsi="Times New Roman" w:cs="Times New Roman"/>
-          <w:color w:val="000000"/>
-        </w:rPr>
-        <w:tab/>
-      </w:r>
-      <w:r>
-        <w:rPr>
-          <w:rStyle w:val="apple-style-span"/>
-          <w:rFonts w:ascii="Times New Roman" w:hAnsi="Times New Roman" w:cs="Times New Roman"/>
-          <w:color w:val="000000"/>
-        </w:rPr>
-        <w:t>In conclusion</w:t>
-      </w:r>
-      <w:r>
-        <w:rPr>
-          <w:rStyle w:val="apple-style-span"/>
-          <w:rFonts w:ascii="Times New Roman" w:hAnsi="Times New Roman" w:cs="Times New Roman"/>
-          <w:color w:val="000000"/>
-        </w:rPr>
-        <w:t>,</w:t>
-      </w:r>
-      <w:r>
-        <w:rPr>
-          <w:rStyle w:val="apple-style-span"/>
-          <w:rFonts w:ascii="Times New Roman" w:hAnsi="Times New Roman" w:cs="Times New Roman"/>
-          <w:color w:val="000000"/>
-        </w:rPr>
-        <w:t xml:space="preserve"> CloneDetector wants to be an </w:t>
-      </w:r>
-      <w:r>
-        <w:rPr>
-          <w:rStyle w:val="apple-style-span"/>
-          <w:rFonts w:ascii="Times New Roman" w:hAnsi="Times New Roman" w:cs="Times New Roman"/>
-          <w:color w:val="000000"/>
-        </w:rPr>
-        <w:t xml:space="preserve">user friendly </w:t>
-      </w:r>
-      <w:r>
-        <w:rPr>
-          <w:rStyle w:val="apple-style-span"/>
-          <w:rFonts w:ascii="Times New Roman" w:hAnsi="Times New Roman" w:cs="Times New Roman"/>
-          <w:color w:val="000000"/>
-        </w:rPr>
-        <w:t>and effective tool in detecti</w:t>
-      </w:r>
-      <w:r>
-        <w:rPr>
-          <w:rStyle w:val="apple-style-span"/>
-          <w:rFonts w:ascii="Times New Roman" w:hAnsi="Times New Roman" w:cs="Times New Roman"/>
-          <w:color w:val="000000"/>
-        </w:rPr>
-        <w:t>ng</w:t>
-      </w:r>
-      <w:r>
-        <w:rPr>
-          <w:rStyle w:val="apple-style-span"/>
-          <w:rFonts w:ascii="Times New Roman" w:hAnsi="Times New Roman" w:cs="Times New Roman"/>
-          <w:color w:val="000000"/>
-        </w:rPr>
-        <w:t xml:space="preserve"> copied software projects.</w:t>
-      </w:r>
-      <w:r>
-        <w:rPr>
-          <w:rStyle w:val="apple-converted-space"/>
-          <w:rFonts w:ascii="Times New Roman" w:hAnsi="Times New Roman" w:cs="Times New Roman"/>
-          <w:color w:val="000000"/>
-        </w:rPr>
-        <w:t> </w:t>
-      </w:r>
-      <w:r>
-        <w:rPr>
-          <w:rStyle w:val="apple-style-span"/>
-          <w:rFonts w:ascii="Times New Roman" w:hAnsi="Times New Roman" w:cs="Times New Roman"/>
-          <w:color w:val="000000"/>
-        </w:rPr>
-        <w:t>Based on the</w:t>
-      </w:r>
-      <w:r>
-        <w:rPr>
-          <w:rStyle w:val="apple-style-span"/>
-          <w:rFonts w:ascii="Times New Roman" w:hAnsi="Times New Roman" w:cs="Times New Roman"/>
-          <w:color w:val="000000"/>
-        </w:rPr>
-        <w:t xml:space="preserve"> tests carried out on specific projects, we are confident in the usefulness of this platform.</w:t>
-      </w:r>
-      <w:r>
-        <w:rPr>
-          <w:rStyle w:val="apple-converted-space"/>
-          <w:rFonts w:ascii="Times New Roman" w:hAnsi="Times New Roman" w:cs="Times New Roman"/>
-          <w:color w:val="000000"/>
-        </w:rPr>
-        <w:t> </w:t>
-      </w:r>
-      <w:r>
-        <w:rPr>
           <w:rStyle w:val="apple-style-span"/>
           <w:rFonts w:ascii="Times New Roman" w:hAnsi="Times New Roman" w:cs="Times New Roman"/>
           <w:color w:val="000000"/>
@@ -1700,15 +1650,7 @@
           <w:rFonts w:ascii="Times New Roman" w:hAnsi="Times New Roman" w:cs="Times New Roman"/>
           <w:color w:val="000000"/>
         </w:rPr>
-        <w:t>strings</w:t>
-      </w:r>
-      <w:r>
-        <w:rPr>
-          <w:rStyle w:val="apple-style-span"/>
-          <w:rFonts w:ascii="Times New Roman" w:hAnsi="Times New Roman" w:cs="Times New Roman"/>
-          <w:color w:val="000000"/>
-        </w:rPr>
-        <w:t xml:space="preserve"> </w:t>
+        <w:t xml:space="preserve">strings </w:t>
       </w:r>
       <w:r>
         <w:rPr>
@@ -2653,7 +2595,7 @@
 </file>
 
 <file path=customXml/itemProps1.xml><?xml version="1.0" encoding="utf-8"?>
-<ds:datastoreItem xmlns:ds="http://schemas.openxmlformats.org/officeDocument/2006/customXml" ds:itemID="{BEED3608-C739-47F2-AA5A-39365F34BEF6}">
+<ds:datastoreItem xmlns:ds="http://schemas.openxmlformats.org/officeDocument/2006/customXml" ds:itemID="{E3728DB8-75D5-4629-97CC-55CE48B67276}">
   <ds:schemaRefs>
     <ds:schemaRef ds:uri="http://schemas.openxmlformats.org/officeDocument/2006/bibliography"/>
   </ds:schemaRefs>

</xml_diff>